<commit_message>
Added web pack content
</commit_message>
<xml_diff>
--- a/note/Webpack.docx
+++ b/note/Webpack.docx
@@ -431,6 +431,138 @@
           <w:lang w:val="en-IN"/>
         </w:rPr>
       </w:pPr>
+      <w:r>
+        <w:rPr>
+          <w:lang w:val="en-IN"/>
+        </w:rPr>
+        <w:t>-------------------------------------------------------------------------------------------------------------------------------------</w:t>
+      </w:r>
+    </w:p>
+    <w:p>
+      <w:pPr>
+        <w:rPr>
+          <w:lang w:val="en-IN"/>
+        </w:rPr>
+      </w:pPr>
+      <w:proofErr w:type="spellStart"/>
+      <w:proofErr w:type="gramStart"/>
+      <w:r>
+        <w:rPr>
+          <w:lang w:val="en-IN"/>
+        </w:rPr>
+        <w:t>webpack</w:t>
+      </w:r>
+      <w:proofErr w:type="spellEnd"/>
+      <w:r>
+        <w:rPr>
+          <w:lang w:val="en-IN"/>
+        </w:rPr>
+        <w:t>-dev-server</w:t>
+      </w:r>
+      <w:proofErr w:type="gramEnd"/>
+      <w:r>
+        <w:rPr>
+          <w:lang w:val="en-IN"/>
+        </w:rPr>
+        <w:t xml:space="preserve"> dependency in </w:t>
+      </w:r>
+      <w:proofErr w:type="spellStart"/>
+      <w:r>
+        <w:rPr>
+          <w:lang w:val="en-IN"/>
+        </w:rPr>
+        <w:t>package.json</w:t>
+      </w:r>
+      <w:proofErr w:type="spellEnd"/>
+      <w:r>
+        <w:rPr>
+          <w:lang w:val="en-IN"/>
+        </w:rPr>
+        <w:t xml:space="preserve"> takes the outputted bundle files from </w:t>
+      </w:r>
+      <w:proofErr w:type="spellStart"/>
+      <w:r>
+        <w:rPr>
+          <w:lang w:val="en-IN"/>
+        </w:rPr>
+        <w:t>webpack</w:t>
+      </w:r>
+      <w:proofErr w:type="spellEnd"/>
+      <w:r>
+        <w:rPr>
+          <w:lang w:val="en-IN"/>
+        </w:rPr>
+        <w:t xml:space="preserve"> and make it available to browser. </w:t>
+      </w:r>
+    </w:p>
+    <w:p>
+      <w:pPr>
+        <w:rPr>
+          <w:lang w:val="en-IN"/>
+        </w:rPr>
+      </w:pPr>
+      <w:r>
+        <w:rPr>
+          <w:lang w:val="en-IN"/>
+        </w:rPr>
+        <w:t xml:space="preserve">To see the output in browser we need to add </w:t>
+      </w:r>
+      <w:proofErr w:type="spellStart"/>
+      <w:r>
+        <w:rPr>
+          <w:lang w:val="en-IN"/>
+        </w:rPr>
+        <w:t>devServer</w:t>
+      </w:r>
+      <w:proofErr w:type="spellEnd"/>
+      <w:r>
+        <w:rPr>
+          <w:lang w:val="en-IN"/>
+        </w:rPr>
+        <w:t xml:space="preserve"> </w:t>
+      </w:r>
+      <w:proofErr w:type="spellStart"/>
+      <w:r>
+        <w:rPr>
+          <w:lang w:val="en-IN"/>
+        </w:rPr>
+        <w:t>configs</w:t>
+      </w:r>
+      <w:proofErr w:type="spellEnd"/>
+      <w:r>
+        <w:rPr>
+          <w:lang w:val="en-IN"/>
+        </w:rPr>
+        <w:t xml:space="preserve"> in </w:t>
+      </w:r>
+      <w:proofErr w:type="spellStart"/>
+      <w:r>
+        <w:rPr>
+          <w:lang w:val="en-IN"/>
+        </w:rPr>
+        <w:t>webpack.config.js</w:t>
+      </w:r>
+      <w:proofErr w:type="spellEnd"/>
+      <w:r>
+        <w:rPr>
+          <w:lang w:val="en-IN"/>
+        </w:rPr>
+        <w:t xml:space="preserve"> where in we need to provide port number</w:t>
+      </w:r>
+      <w:r>
+        <w:rPr>
+          <w:lang w:val="en-IN"/>
+        </w:rPr>
+        <w:t xml:space="preserve"> also wee to add host script (as mentioned above) in </w:t>
+      </w:r>
+      <w:proofErr w:type="spellStart"/>
+      <w:r>
+        <w:rPr>
+          <w:lang w:val="en-IN"/>
+        </w:rPr>
+        <w:t>package.json</w:t>
+      </w:r>
+      <w:proofErr w:type="spellEnd"/>
     </w:p>
     <w:p>
       <w:pPr>
@@ -469,6 +601,7 @@
         <w:rPr>
           <w:lang w:val="en-IN"/>
         </w:rPr>
+        <w:lastRenderedPageBreak/>
         <w:t>Webpack</w:t>
       </w:r>
       <w:proofErr w:type="spellEnd"/>
@@ -573,23 +706,19 @@
           <w:lang w:val="en-IN"/>
         </w:rPr>
       </w:pPr>
-      <w:proofErr w:type="spellStart"/>
-      <w:r>
-        <w:rPr>
-          <w:lang w:val="en-IN"/>
-        </w:rPr>
-        <w:lastRenderedPageBreak/>
+      <w:r>
+        <w:rPr>
+          <w:lang w:val="en-IN"/>
+        </w:rPr>
         <w:t>Plugins</w:t>
       </w:r>
-      <w:proofErr w:type="spellEnd"/>
-    </w:p>
-    <w:p>
-      <w:pPr>
-        <w:rPr>
-          <w:lang w:val="en-IN"/>
-        </w:rPr>
-      </w:pPr>
-      <w:proofErr w:type="spellStart"/>
+    </w:p>
+    <w:p>
+      <w:pPr>
+        <w:rPr>
+          <w:lang w:val="en-IN"/>
+        </w:rPr>
+      </w:pPr>
       <w:r>
         <w:rPr>
           <w:lang w:val="en-IN"/>
@@ -600,40 +729,20 @@
         <w:rPr>
           <w:lang w:val="en-IN"/>
         </w:rPr>
-        <w:t>lugins</w:t>
-      </w:r>
-      <w:proofErr w:type="spellEnd"/>
-      <w:r>
-        <w:rPr>
-          <w:lang w:val="en-IN"/>
-        </w:rPr>
-        <w:t xml:space="preserve"> can be leveraged to perform a wider range of tasks like bundle optimization, asset management and injection of environment variables.</w:t>
+        <w:t>lugins can be leveraged to perform a wider range of tasks like bundle optimization, asset management and injection of environment variables.</w:t>
       </w:r>
       <w:r>
         <w:rPr>
           <w:lang w:val="en-IN"/>
         </w:rPr>
         <w:br/>
-      </w:r>
-      <w:proofErr w:type="spellStart"/>
-      <w:r>
-        <w:rPr>
-          <w:lang w:val="en-IN"/>
-        </w:rPr>
         <w:t>Plug</w:t>
       </w:r>
       <w:r>
         <w:rPr>
           <w:lang w:val="en-IN"/>
         </w:rPr>
-        <w:t>ins</w:t>
-      </w:r>
-      <w:proofErr w:type="spellEnd"/>
-      <w:r>
-        <w:rPr>
-          <w:lang w:val="en-IN"/>
-        </w:rPr>
-        <w:t xml:space="preserve"> are basically used for enhancing the functionality that is going to be outputted in the </w:t>
+        <w:t xml:space="preserve">ins are basically used for enhancing the functionality that is going to be outputted in the </w:t>
       </w:r>
       <w:proofErr w:type="spellStart"/>
       <w:r>
@@ -668,28 +777,50 @@
         <w:rPr>
           <w:lang w:val="en-IN"/>
         </w:rPr>
-        <w:t xml:space="preserve"> example are </w:t>
-      </w:r>
-      <w:r>
-        <w:rPr>
-          <w:lang w:val="en-IN"/>
-        </w:rPr>
-        <w:t xml:space="preserve">:- </w:t>
-      </w:r>
-      <w:r>
-        <w:rPr>
-          <w:lang w:val="en-IN"/>
-        </w:rPr>
-        <w:br/>
-      </w:r>
-      <w:r>
-        <w:rPr>
+        <w:t xml:space="preserve"> example </w:t>
+      </w:r>
+      <w:proofErr w:type="gramStart"/>
+      <w:r>
+        <w:rPr>
+          <w:lang w:val="en-IN"/>
+        </w:rPr>
+        <w:t xml:space="preserve">are </w:t>
+      </w:r>
+      <w:r>
+        <w:rPr>
+          <w:lang w:val="en-IN"/>
+        </w:rPr>
+        <w:t>:</w:t>
+      </w:r>
+      <w:proofErr w:type="gramEnd"/>
+      <w:r>
+        <w:rPr>
+          <w:lang w:val="en-IN"/>
+        </w:rPr>
+        <w:t xml:space="preserve">- </w:t>
+      </w:r>
+    </w:p>
+    <w:p>
+      <w:pPr>
+        <w:pStyle w:val="ListParagraph"/>
+        <w:numPr>
+          <w:ilvl w:val="0"/>
+          <w:numId w:val="1"/>
+        </w:numPr>
+        <w:rPr>
+          <w:lang w:val="en-IN"/>
+        </w:rPr>
+      </w:pPr>
+      <w:r>
+        <w:rPr>
+          <w:b/>
           <w:lang w:val="en-IN"/>
         </w:rPr>
         <w:t>HTML</w:t>
       </w:r>
       <w:r>
         <w:rPr>
+          <w:b/>
           <w:lang w:val="en-IN"/>
         </w:rPr>
         <w:t xml:space="preserve"> </w:t>
@@ -697,6 +828,7 @@
       <w:proofErr w:type="spellStart"/>
       <w:r>
         <w:rPr>
+          <w:b/>
           <w:lang w:val="en-IN"/>
         </w:rPr>
         <w:t>Webpack</w:t>
@@ -704,6 +836,135 @@
       <w:proofErr w:type="spellEnd"/>
       <w:r>
         <w:rPr>
+          <w:b/>
+          <w:lang w:val="en-IN"/>
+        </w:rPr>
+        <w:t xml:space="preserve"> Plugins</w:t>
+      </w:r>
+      <w:r>
+        <w:rPr>
+          <w:lang w:val="en-IN"/>
+        </w:rPr>
+        <w:t>(</w:t>
+      </w:r>
+      <w:r>
+        <w:rPr>
+          <w:lang w:val="en-IN"/>
+        </w:rPr>
+        <w:t xml:space="preserve">this </w:t>
+      </w:r>
+      <w:proofErr w:type="spellStart"/>
+      <w:r>
+        <w:rPr>
+          <w:lang w:val="en-IN"/>
+        </w:rPr>
+        <w:t>plugin</w:t>
+      </w:r>
+      <w:proofErr w:type="spellEnd"/>
+      <w:r>
+        <w:rPr>
+          <w:lang w:val="en-IN"/>
+        </w:rPr>
+        <w:t xml:space="preserve"> will see what all build files are coming out from </w:t>
+      </w:r>
+      <w:proofErr w:type="spellStart"/>
+      <w:r>
+        <w:rPr>
+          <w:lang w:val="en-IN"/>
+        </w:rPr>
+        <w:t>webpack</w:t>
+      </w:r>
+      <w:proofErr w:type="spellEnd"/>
+      <w:r>
+        <w:rPr>
+          <w:lang w:val="en-IN"/>
+        </w:rPr>
+        <w:t xml:space="preserve"> process and add it to this index.html file i.e. </w:t>
+      </w:r>
+      <w:r>
+        <w:rPr>
+          <w:lang w:val="en-IN"/>
+        </w:rPr>
+        <w:t>Injects dependencies</w:t>
+      </w:r>
+      <w:r>
+        <w:rPr>
+          <w:lang w:val="en-IN"/>
+        </w:rPr>
+        <w:t>(</w:t>
+      </w:r>
+      <w:r>
+        <w:rPr>
+          <w:lang w:val="en-IN"/>
+        </w:rPr>
+        <w:t xml:space="preserve"> bundle files</w:t>
+      </w:r>
+      <w:r>
+        <w:rPr>
+          <w:lang w:val="en-IN"/>
+        </w:rPr>
+        <w:t>)</w:t>
+      </w:r>
+      <w:r>
+        <w:rPr>
+          <w:lang w:val="en-IN"/>
+        </w:rPr>
+        <w:t xml:space="preserve"> directly in HTML file), </w:t>
+      </w:r>
+      <w:r>
+        <w:rPr>
+          <w:lang w:val="en-IN"/>
+        </w:rPr>
+        <w:t xml:space="preserve"> for example</w:t>
+      </w:r>
+    </w:p>
+    <w:p>
+      <w:pPr>
+        <w:pStyle w:val="ListParagraph"/>
+        <w:rPr>
+          <w:lang w:val="en-IN"/>
+        </w:rPr>
+      </w:pPr>
+      <w:proofErr w:type="spellStart"/>
+      <w:proofErr w:type="gramStart"/>
+      <w:r>
+        <w:rPr>
+          <w:lang w:val="en-IN"/>
+        </w:rPr>
+        <w:t>plugins</w:t>
+      </w:r>
+      <w:proofErr w:type="spellEnd"/>
+      <w:proofErr w:type="gramEnd"/>
+      <w:r>
+        <w:rPr>
+          <w:lang w:val="en-IN"/>
+        </w:rPr>
+        <w:t>: [</w:t>
+      </w:r>
+    </w:p>
+    <w:p>
+      <w:pPr>
+        <w:pStyle w:val="ListParagraph"/>
+        <w:rPr>
+          <w:lang w:val="en-IN"/>
+        </w:rPr>
+      </w:pPr>
+      <w:r>
+        <w:rPr>
+          <w:lang w:val="en-IN"/>
+        </w:rPr>
+        <w:t xml:space="preserve">        </w:t>
+      </w:r>
+      <w:proofErr w:type="gramStart"/>
+      <w:r>
+        <w:rPr>
+          <w:lang w:val="en-IN"/>
+        </w:rPr>
+        <w:t>new</w:t>
+      </w:r>
+      <w:proofErr w:type="gramEnd"/>
+      <w:r>
+        <w:rPr>
           <w:lang w:val="en-IN"/>
         </w:rPr>
         <w:t xml:space="preserve"> </w:t>
@@ -713,20 +974,303 @@
         <w:rPr>
           <w:lang w:val="en-IN"/>
         </w:rPr>
-        <w:t>Plugins</w:t>
-      </w:r>
-      <w:proofErr w:type="spellEnd"/>
-      <w:r>
-        <w:rPr>
-          <w:lang w:val="en-IN"/>
-        </w:rPr>
-        <w:t>(</w:t>
-      </w:r>
-      <w:r>
-        <w:rPr>
-          <w:lang w:val="en-IN"/>
-        </w:rPr>
-        <w:t xml:space="preserve">this </w:t>
+        <w:t>HtmlWebpackPlugin</w:t>
+      </w:r>
+      <w:proofErr w:type="spellEnd"/>
+      <w:r>
+        <w:rPr>
+          <w:lang w:val="en-IN"/>
+        </w:rPr>
+        <w:t>({</w:t>
+      </w:r>
+    </w:p>
+    <w:p>
+      <w:pPr>
+        <w:pStyle w:val="ListParagraph"/>
+        <w:rPr>
+          <w:lang w:val="en-IN"/>
+        </w:rPr>
+      </w:pPr>
+      <w:r>
+        <w:rPr>
+          <w:lang w:val="en-IN"/>
+        </w:rPr>
+        <w:t xml:space="preserve">            </w:t>
+      </w:r>
+      <w:proofErr w:type="gramStart"/>
+      <w:r>
+        <w:rPr>
+          <w:lang w:val="en-IN"/>
+        </w:rPr>
+        <w:t>template</w:t>
+      </w:r>
+      <w:proofErr w:type="gramEnd"/>
+      <w:r>
+        <w:rPr>
+          <w:lang w:val="en-IN"/>
+        </w:rPr>
+        <w:t>: './public/index.html'</w:t>
+      </w:r>
+      <w:r>
+        <w:rPr>
+          <w:lang w:val="en-IN"/>
+        </w:rPr>
+        <w:t xml:space="preserve">  </w:t>
+      </w:r>
+    </w:p>
+    <w:p>
+      <w:pPr>
+        <w:pStyle w:val="ListParagraph"/>
+        <w:rPr>
+          <w:lang w:val="en-IN"/>
+        </w:rPr>
+      </w:pPr>
+      <w:r>
+        <w:rPr>
+          <w:lang w:val="en-IN"/>
+        </w:rPr>
+        <w:t>// this path tells us that add all dependencies from web pack to this file as script</w:t>
+      </w:r>
+    </w:p>
+    <w:p>
+      <w:pPr>
+        <w:pStyle w:val="ListParagraph"/>
+        <w:rPr>
+          <w:lang w:val="en-IN"/>
+        </w:rPr>
+      </w:pPr>
+      <w:r>
+        <w:rPr>
+          <w:lang w:val="en-IN"/>
+        </w:rPr>
+        <w:t xml:space="preserve">        })</w:t>
+      </w:r>
+    </w:p>
+    <w:p>
+      <w:pPr>
+        <w:pStyle w:val="ListParagraph"/>
+        <w:rPr>
+          <w:lang w:val="en-IN"/>
+        </w:rPr>
+      </w:pPr>
+      <w:r>
+        <w:rPr>
+          <w:lang w:val="en-IN"/>
+        </w:rPr>
+        <w:t xml:space="preserve">    ]</w:t>
+      </w:r>
+    </w:p>
+    <w:p>
+      <w:pPr>
+        <w:pStyle w:val="ListParagraph"/>
+        <w:numPr>
+          <w:ilvl w:val="0"/>
+          <w:numId w:val="1"/>
+        </w:numPr>
+        <w:rPr>
+          <w:lang w:val="en-IN"/>
+        </w:rPr>
+      </w:pPr>
+      <w:r>
+        <w:rPr>
+          <w:b/>
+          <w:lang w:val="en-IN"/>
+        </w:rPr>
+        <w:t>Environment Plugin</w:t>
+      </w:r>
+      <w:r>
+        <w:rPr>
+          <w:b/>
+          <w:lang w:val="en-IN"/>
+        </w:rPr>
+        <w:t>s</w:t>
+      </w:r>
+      <w:r>
+        <w:rPr>
+          <w:b/>
+          <w:lang w:val="en-IN"/>
+        </w:rPr>
+        <w:t xml:space="preserve"> </w:t>
+      </w:r>
+      <w:r>
+        <w:rPr>
+          <w:lang w:val="en-IN"/>
+        </w:rPr>
+        <w:t xml:space="preserve">(allow us to set up environment variables based on </w:t>
+      </w:r>
+      <w:r>
+        <w:rPr>
+          <w:lang w:val="en-IN"/>
+        </w:rPr>
+        <w:t>environment i.e. SIT,UAT or PROD</w:t>
+      </w:r>
+      <w:r>
+        <w:rPr>
+          <w:lang w:val="en-IN"/>
+        </w:rPr>
+        <w:t>)</w:t>
+      </w:r>
+    </w:p>
+    <w:p>
+      <w:pPr>
+        <w:pStyle w:val="ListParagraph"/>
+        <w:numPr>
+          <w:ilvl w:val="0"/>
+          <w:numId w:val="1"/>
+        </w:numPr>
+        <w:rPr>
+          <w:lang w:val="en-IN"/>
+        </w:rPr>
+      </w:pPr>
+      <w:r>
+        <w:rPr>
+          <w:b/>
+          <w:lang w:val="en-IN"/>
+        </w:rPr>
+        <w:t>Module Federation Plugin</w:t>
+      </w:r>
+      <w:r>
+        <w:rPr>
+          <w:lang w:val="en-IN"/>
+        </w:rPr>
+        <w:t xml:space="preserve"> (</w:t>
+      </w:r>
+      <w:r>
+        <w:rPr>
+          <w:lang w:val="en-IN"/>
+        </w:rPr>
+        <w:t>Multiple separate builds should form a single application. These separate builds act like containers and can expose and consume code between builds, creating a single, unified application.</w:t>
+      </w:r>
+      <w:r>
+        <w:rPr>
+          <w:lang w:val="en-IN"/>
+        </w:rPr>
+        <w:t xml:space="preserve"> </w:t>
+      </w:r>
+      <w:r>
+        <w:rPr>
+          <w:lang w:val="en-IN"/>
+        </w:rPr>
+        <w:t>This is often known as Micro-Frontends, but is not limited to that.)</w:t>
+      </w:r>
+    </w:p>
+    <w:p>
+      <w:pPr>
+        <w:pStyle w:val="ListParagraph"/>
+        <w:numPr>
+          <w:ilvl w:val="0"/>
+          <w:numId w:val="1"/>
+        </w:numPr>
+        <w:rPr>
+          <w:lang w:val="en-IN"/>
+        </w:rPr>
+      </w:pPr>
+      <w:r>
+        <w:rPr>
+          <w:b/>
+          <w:lang w:val="en-IN"/>
+        </w:rPr>
+        <w:t>HTML Minimizing Plugin</w:t>
+      </w:r>
+      <w:r>
+        <w:rPr>
+          <w:b/>
+          <w:lang w:val="en-IN"/>
+        </w:rPr>
+        <w:t xml:space="preserve"> </w:t>
+      </w:r>
+      <w:r>
+        <w:rPr>
+          <w:lang w:val="en-IN"/>
+        </w:rPr>
+        <w:t xml:space="preserve">(allow </w:t>
+      </w:r>
+      <w:r>
+        <w:rPr>
+          <w:lang w:val="en-IN"/>
+        </w:rPr>
+        <w:t>us to minimize the bundle size)</w:t>
+      </w:r>
+    </w:p>
+    <w:p>
+      <w:pPr>
+        <w:pStyle w:val="ListParagraph"/>
+        <w:numPr>
+          <w:ilvl w:val="0"/>
+          <w:numId w:val="1"/>
+        </w:numPr>
+        <w:rPr>
+          <w:lang w:val="en-IN"/>
+        </w:rPr>
+      </w:pPr>
+      <w:r>
+        <w:rPr>
+          <w:b/>
+          <w:lang w:val="en-IN"/>
+        </w:rPr>
+        <w:t>Min CSS Extract Plugin</w:t>
+      </w:r>
+      <w:r>
+        <w:rPr>
+          <w:lang w:val="en-IN"/>
+        </w:rPr>
+        <w:t xml:space="preserve"> (Now if you remember when all of you were loading all this cases while they were just going to be getting injected into our </w:t>
+      </w:r>
+      <w:proofErr w:type="gramStart"/>
+      <w:r>
+        <w:rPr>
+          <w:lang w:val="en-IN"/>
+        </w:rPr>
+        <w:t>index start</w:t>
+      </w:r>
+      <w:proofErr w:type="gramEnd"/>
+      <w:r>
+        <w:rPr>
+          <w:lang w:val="en-IN"/>
+        </w:rPr>
+        <w:t xml:space="preserve"> in the header section. Now, from the performance perspective, this is not very good because we cannot be really caching all the </w:t>
+      </w:r>
+      <w:proofErr w:type="spellStart"/>
+      <w:r>
+        <w:rPr>
+          <w:lang w:val="en-IN"/>
+        </w:rPr>
+        <w:t>css</w:t>
+      </w:r>
+      <w:proofErr w:type="spellEnd"/>
+      <w:r>
+        <w:rPr>
+          <w:lang w:val="en-IN"/>
+        </w:rPr>
+        <w:t xml:space="preserve"> files here. Every time you are going to be loading that particular page, you also need to be pulling up all these </w:t>
+      </w:r>
+      <w:proofErr w:type="spellStart"/>
+      <w:r>
+        <w:rPr>
+          <w:lang w:val="en-IN"/>
+        </w:rPr>
+        <w:t>css</w:t>
+      </w:r>
+      <w:proofErr w:type="spellEnd"/>
+      <w:r>
+        <w:rPr>
+          <w:lang w:val="en-IN"/>
+        </w:rPr>
+        <w:t xml:space="preserve">. And it's going to be very useful if you can extract all of this </w:t>
+      </w:r>
+      <w:proofErr w:type="spellStart"/>
+      <w:r>
+        <w:rPr>
+          <w:lang w:val="en-IN"/>
+        </w:rPr>
+        <w:t>css</w:t>
+      </w:r>
+      <w:proofErr w:type="spellEnd"/>
+      <w:r>
+        <w:rPr>
+          <w:lang w:val="en-IN"/>
+        </w:rPr>
+        <w:t xml:space="preserve"> into a separate file. And this is exactly what is going to be done by this </w:t>
       </w:r>
       <w:proofErr w:type="spellStart"/>
       <w:r>
@@ -740,7 +1284,171 @@
         <w:rPr>
           <w:lang w:val="en-IN"/>
         </w:rPr>
-        <w:t xml:space="preserve"> will see what all build files are coming out from </w:t>
+        <w:t xml:space="preserve">. Now, once you apply this </w:t>
+      </w:r>
+      <w:proofErr w:type="spellStart"/>
+      <w:r>
+        <w:rPr>
+          <w:lang w:val="en-IN"/>
+        </w:rPr>
+        <w:t>plugin</w:t>
+      </w:r>
+      <w:proofErr w:type="spellEnd"/>
+      <w:r>
+        <w:rPr>
+          <w:lang w:val="en-IN"/>
+        </w:rPr>
+        <w:t>, we are going to be having another file created i.e. bundle.css and that can be loaded into our</w:t>
+      </w:r>
+      <w:r>
+        <w:rPr>
+          <w:lang w:val="en-IN"/>
+        </w:rPr>
+        <w:t xml:space="preserve"> </w:t>
+      </w:r>
+      <w:r>
+        <w:rPr>
+          <w:lang w:val="en-IN"/>
+        </w:rPr>
+        <w:t>HTML)</w:t>
+      </w:r>
+    </w:p>
+    <w:p>
+      <w:pPr>
+        <w:rPr>
+          <w:lang w:val="en-IN"/>
+        </w:rPr>
+      </w:pPr>
+      <w:r>
+        <w:rPr>
+          <w:lang w:val="en-IN"/>
+        </w:rPr>
+        <w:t xml:space="preserve">To add </w:t>
+      </w:r>
+      <w:proofErr w:type="spellStart"/>
+      <w:r>
+        <w:rPr>
+          <w:lang w:val="en-IN"/>
+        </w:rPr>
+        <w:t>plugins</w:t>
+      </w:r>
+      <w:proofErr w:type="spellEnd"/>
+      <w:r>
+        <w:rPr>
+          <w:lang w:val="en-IN"/>
+        </w:rPr>
+        <w:t xml:space="preserve"> we need to add them into </w:t>
+      </w:r>
+      <w:proofErr w:type="spellStart"/>
+      <w:r>
+        <w:rPr>
+          <w:lang w:val="en-IN"/>
+        </w:rPr>
+        <w:t>webpack.config.js</w:t>
+      </w:r>
+      <w:proofErr w:type="spellEnd"/>
+    </w:p>
+    <w:p>
+      <w:pPr>
+        <w:rPr>
+          <w:lang w:val="en-IN"/>
+        </w:rPr>
+      </w:pPr>
+      <w:r>
+        <w:rPr>
+          <w:lang w:val="en-IN"/>
+        </w:rPr>
+        <w:t xml:space="preserve">Study about loaders and </w:t>
+      </w:r>
+      <w:proofErr w:type="spellStart"/>
+      <w:r>
+        <w:rPr>
+          <w:lang w:val="en-IN"/>
+        </w:rPr>
+        <w:t>plugins</w:t>
+      </w:r>
+      <w:proofErr w:type="spellEnd"/>
+      <w:r>
+        <w:rPr>
+          <w:lang w:val="en-IN"/>
+        </w:rPr>
+        <w:t xml:space="preserve"> from this link</w:t>
+      </w:r>
+    </w:p>
+    <w:p>
+      <w:pPr>
+        <w:rPr>
+          <w:lang w:val="en-IN"/>
+        </w:rPr>
+      </w:pPr>
+      <w:r>
+        <w:rPr>
+          <w:lang w:val="en-IN"/>
+        </w:rPr>
+        <w:t>https://imranhsayed.medium.com/webpack-loaders-and-plugins-e13f79fe6b32</w:t>
+      </w:r>
+    </w:p>
+    <w:p>
+      <w:pPr>
+        <w:rPr>
+          <w:lang w:val="en-IN"/>
+        </w:rPr>
+      </w:pPr>
+    </w:p>
+    <w:p>
+      <w:pPr>
+        <w:rPr>
+          <w:lang w:val="en-IN"/>
+        </w:rPr>
+      </w:pPr>
+    </w:p>
+    <w:p>
+      <w:pPr>
+        <w:rPr>
+          <w:lang w:val="en-IN"/>
+        </w:rPr>
+      </w:pPr>
+    </w:p>
+    <w:p>
+      <w:pPr>
+        <w:rPr>
+          <w:lang w:val="en-IN"/>
+        </w:rPr>
+      </w:pPr>
+      <w:proofErr w:type="spellStart"/>
+      <w:r>
+        <w:rPr>
+          <w:lang w:val="en-IN"/>
+        </w:rPr>
+        <w:t>Webpack</w:t>
+      </w:r>
+      <w:proofErr w:type="spellEnd"/>
+      <w:r>
+        <w:rPr>
+          <w:lang w:val="en-IN"/>
+        </w:rPr>
+        <w:t xml:space="preserve"> Module Federation</w:t>
+      </w:r>
+    </w:p>
+    <w:p>
+      <w:pPr>
+        <w:rPr>
+          <w:lang w:val="en-IN"/>
+        </w:rPr>
+      </w:pPr>
+      <w:proofErr w:type="spellStart"/>
+      <w:r>
+        <w:rPr>
+          <w:lang w:val="en-IN"/>
+        </w:rPr>
+        <w:t>Webpack</w:t>
+      </w:r>
+      <w:proofErr w:type="spellEnd"/>
+      <w:r>
+        <w:rPr>
+          <w:lang w:val="en-IN"/>
+        </w:rPr>
+        <w:t xml:space="preserve"> Module Federation (MF) is a feature of </w:t>
       </w:r>
       <w:proofErr w:type="spellStart"/>
       <w:r>
@@ -754,62 +1462,231 @@
         <w:rPr>
           <w:lang w:val="en-IN"/>
         </w:rPr>
-        <w:t xml:space="preserve"> process and add it to this index.html file</w:t>
-      </w:r>
-      <w:r>
-        <w:rPr>
-          <w:lang w:val="en-IN"/>
-        </w:rPr>
-        <w:t xml:space="preserve"> i.e. </w:t>
-      </w:r>
-      <w:r>
-        <w:rPr>
-          <w:lang w:val="en-IN"/>
-        </w:rPr>
-        <w:t>Injects dependencies</w:t>
-      </w:r>
-      <w:r>
-        <w:rPr>
-          <w:lang w:val="en-IN"/>
-        </w:rPr>
-        <w:t>(</w:t>
-      </w:r>
-      <w:r>
-        <w:rPr>
-          <w:lang w:val="en-IN"/>
-        </w:rPr>
-        <w:t xml:space="preserve"> bundle files</w:t>
-      </w:r>
-      <w:r>
-        <w:rPr>
-          <w:lang w:val="en-IN"/>
-        </w:rPr>
-        <w:t>)</w:t>
-      </w:r>
-      <w:r>
-        <w:rPr>
-          <w:lang w:val="en-IN"/>
-        </w:rPr>
-        <w:t xml:space="preserve"> directly in HTML file), </w:t>
-      </w:r>
-      <w:r>
-        <w:rPr>
-          <w:lang w:val="en-IN"/>
-        </w:rPr>
-        <w:br/>
-      </w:r>
-      <w:r>
-        <w:rPr>
-          <w:lang w:val="en-IN"/>
-        </w:rPr>
-        <w:t xml:space="preserve">Environment </w:t>
-      </w:r>
-      <w:proofErr w:type="spellStart"/>
-      <w:r>
-        <w:rPr>
-          <w:lang w:val="en-IN"/>
-        </w:rPr>
-        <w:t>Plugin</w:t>
+        <w:t xml:space="preserve"> that allows for the dynamic loading of multiple versions of a module from mult</w:t>
+      </w:r>
+      <w:r>
+        <w:rPr>
+          <w:lang w:val="en-IN"/>
+        </w:rPr>
+        <w:t>iple independent build systems.</w:t>
+      </w:r>
+    </w:p>
+    <w:p>
+      <w:pPr>
+        <w:rPr>
+          <w:lang w:val="en-IN"/>
+        </w:rPr>
+      </w:pPr>
+      <w:r>
+        <w:rPr>
+          <w:lang w:val="en-IN"/>
+        </w:rPr>
+        <w:t xml:space="preserve">This allows for the creation of </w:t>
+      </w:r>
+      <w:proofErr w:type="spellStart"/>
+      <w:r>
+        <w:rPr>
+          <w:lang w:val="en-IN"/>
+        </w:rPr>
+        <w:t>microfrontend</w:t>
+      </w:r>
+      <w:proofErr w:type="spellEnd"/>
+      <w:r>
+        <w:rPr>
+          <w:lang w:val="en-IN"/>
+        </w:rPr>
+        <w:t>-style applications, where multiple systems can share code and be dynamically updated without having to rebuild the entire application.</w:t>
+      </w:r>
+    </w:p>
+    <w:p>
+      <w:pPr>
+        <w:rPr>
+          <w:lang w:val="en-IN"/>
+        </w:rPr>
+      </w:pPr>
+      <w:r>
+        <w:rPr>
+          <w:lang w:val="en-IN"/>
+        </w:rPr>
+        <w:t>Additionally, it allows for code-splitting based on routes and other criteria, which can improve performance.</w:t>
+      </w:r>
+    </w:p>
+    <w:p>
+      <w:pPr>
+        <w:rPr>
+          <w:lang w:val="en-IN"/>
+        </w:rPr>
+      </w:pPr>
+      <w:r>
+        <w:rPr>
+          <w:lang w:val="en-IN"/>
+        </w:rPr>
+        <w:t xml:space="preserve">If not able to understand then red this article </w:t>
+      </w:r>
+      <w:r>
+        <w:rPr>
+          <w:lang w:val="en-IN"/>
+        </w:rPr>
+        <w:sym w:font="Wingdings" w:char="F0E0"/>
+      </w:r>
+      <w:r>
+        <w:rPr>
+          <w:lang w:val="en-IN"/>
+        </w:rPr>
+        <w:t xml:space="preserve"> </w:t>
+      </w:r>
+      <w:hyperlink r:id="rId5" w:history="1">
+        <w:r>
+          <w:rPr>
+            <w:rStyle w:val="Hyperlink"/>
+            <w:lang w:val="en-IN"/>
+          </w:rPr>
+          <w:t>https://webpack.js.org/concepts/module-federation/</w:t>
+        </w:r>
+      </w:hyperlink>
+    </w:p>
+    <w:p>
+      <w:pPr>
+        <w:rPr>
+          <w:lang w:val="en-IN"/>
+        </w:rPr>
+      </w:pPr>
+      <w:r>
+        <w:rPr>
+          <w:lang w:val="en-IN"/>
+        </w:rPr>
+        <w:t>Configurations in Module Federation Plugin</w:t>
+      </w:r>
+    </w:p>
+    <w:p>
+      <w:pPr>
+        <w:rPr>
+          <w:lang w:val="en-IN"/>
+        </w:rPr>
+      </w:pPr>
+      <w:r>
+        <w:rPr>
+          <w:lang w:val="en-IN"/>
+        </w:rPr>
+        <w:t xml:space="preserve">Name: </w:t>
+      </w:r>
+      <w:r>
+        <w:rPr>
+          <w:lang w:val="en-IN"/>
+        </w:rPr>
+        <w:t>The name configuration option uniquely identifies the exposed container</w:t>
+      </w:r>
+      <w:r>
+        <w:rPr>
+          <w:lang w:val="en-IN"/>
+        </w:rPr>
+        <w:t>.</w:t>
+      </w:r>
+    </w:p>
+    <w:p>
+      <w:pPr>
+        <w:rPr>
+          <w:lang w:val="en-IN"/>
+        </w:rPr>
+      </w:pPr>
+      <w:r>
+        <w:rPr>
+          <w:lang w:val="en-IN"/>
+        </w:rPr>
+        <w:t xml:space="preserve">Filename: </w:t>
+      </w:r>
+      <w:r>
+        <w:rPr>
+          <w:lang w:val="en-IN"/>
+        </w:rPr>
+        <w:t>S</w:t>
+      </w:r>
+      <w:r>
+        <w:rPr>
+          <w:lang w:val="en-IN"/>
+        </w:rPr>
+        <w:t>pecify the file name for the output bundle that also serves as an entry point to the bundle.</w:t>
+      </w:r>
+    </w:p>
+    <w:p>
+      <w:pPr>
+        <w:rPr>
+          <w:lang w:val="en-IN"/>
+        </w:rPr>
+      </w:pPr>
+      <w:r>
+        <w:rPr>
+          <w:lang w:val="en-IN"/>
+        </w:rPr>
+        <w:t xml:space="preserve">Remote: It </w:t>
+      </w:r>
+      <w:r>
+        <w:rPr>
+          <w:lang w:val="en-IN"/>
+        </w:rPr>
+        <w:t xml:space="preserve">is a list of static remote modules that can be accessed by the </w:t>
+      </w:r>
+      <w:r>
+        <w:rPr>
+          <w:lang w:val="en-IN"/>
+        </w:rPr>
+        <w:t xml:space="preserve">host </w:t>
+      </w:r>
+      <w:r>
+        <w:rPr>
+          <w:lang w:val="en-IN"/>
+        </w:rPr>
+        <w:t>module.</w:t>
+      </w:r>
+      <w:r>
+        <w:rPr>
+          <w:lang w:val="en-IN"/>
+        </w:rPr>
+        <w:t xml:space="preserve"> I will be present only in host module.</w:t>
+      </w:r>
+    </w:p>
+    <w:p>
+      <w:pPr>
+        <w:rPr>
+          <w:lang w:val="en-IN"/>
+        </w:rPr>
+      </w:pPr>
+      <w:r>
+        <w:rPr>
+          <w:lang w:val="en-IN"/>
+        </w:rPr>
+        <w:t xml:space="preserve">Exposes: It </w:t>
+      </w:r>
+      <w:r>
+        <w:rPr>
+          <w:lang w:val="en-IN"/>
+        </w:rPr>
+        <w:t>path to the module or files exposed by the container</w:t>
+      </w:r>
+      <w:r>
+        <w:rPr>
+          <w:lang w:val="en-IN"/>
+        </w:rPr>
+        <w:t>. It will be present in remote modules.</w:t>
+      </w:r>
+    </w:p>
+    <w:p>
+      <w:pPr>
+        <w:rPr>
+          <w:lang w:val="en-IN"/>
+        </w:rPr>
+      </w:pPr>
+      <w:r>
+        <w:rPr>
+          <w:lang w:val="en-IN"/>
+        </w:rPr>
+        <w:t xml:space="preserve">Shared: It allows </w:t>
+      </w:r>
+      <w:r>
+        <w:rPr>
+          <w:lang w:val="en-IN"/>
+        </w:rPr>
+        <w:t>u</w:t>
       </w:r>
       <w:r>
         <w:rPr>
@@ -817,269 +1694,44 @@
         </w:rPr>
         <w:t>s</w:t>
       </w:r>
-      <w:proofErr w:type="spellEnd"/>
-      <w:r>
-        <w:rPr>
-          <w:lang w:val="en-IN"/>
-        </w:rPr>
-        <w:t xml:space="preserve">(allow us to set up environment variables based on </w:t>
-      </w:r>
-      <w:r>
-        <w:rPr>
-          <w:lang w:val="en-IN"/>
-        </w:rPr>
-        <w:t>environment i.e. SIT,UAT or PROD</w:t>
-      </w:r>
-      <w:r>
-        <w:rPr>
-          <w:lang w:val="en-IN"/>
-        </w:rPr>
-        <w:t>)</w:t>
-      </w:r>
-      <w:r>
-        <w:rPr>
-          <w:lang w:val="en-IN"/>
-        </w:rPr>
-        <w:br/>
-        <w:t xml:space="preserve">HTML Minimizing </w:t>
-      </w:r>
-      <w:proofErr w:type="spellStart"/>
-      <w:r>
-        <w:rPr>
-          <w:lang w:val="en-IN"/>
-        </w:rPr>
-        <w:t>Plugin</w:t>
-      </w:r>
-      <w:proofErr w:type="spellEnd"/>
-      <w:r>
-        <w:rPr>
-          <w:lang w:val="en-IN"/>
-        </w:rPr>
-        <w:t>(allow us to minimize the bundle size)</w:t>
-      </w:r>
-      <w:r>
-        <w:rPr>
-          <w:lang w:val="en-IN"/>
-        </w:rPr>
-        <w:br/>
-        <w:t xml:space="preserve">Min CSS Extract </w:t>
-      </w:r>
-      <w:proofErr w:type="spellStart"/>
-      <w:r>
-        <w:rPr>
-          <w:lang w:val="en-IN"/>
-        </w:rPr>
-        <w:t>Plugin</w:t>
-      </w:r>
-      <w:proofErr w:type="spellEnd"/>
-      <w:r>
-        <w:rPr>
-          <w:lang w:val="en-IN"/>
-        </w:rPr>
-        <w:t xml:space="preserve"> (</w:t>
-      </w:r>
-      <w:r>
-        <w:rPr>
-          <w:lang w:val="en-IN"/>
-        </w:rPr>
-        <w:t>Now if you remember when all of you were loading all this cases while they were just going to be getting injected into our index start in the header section.</w:t>
-      </w:r>
-      <w:r>
-        <w:rPr>
-          <w:lang w:val="en-IN"/>
-        </w:rPr>
-        <w:t xml:space="preserve"> </w:t>
-      </w:r>
-      <w:r>
-        <w:rPr>
-          <w:lang w:val="en-IN"/>
-        </w:rPr>
-        <w:t xml:space="preserve">Now, from the performance perspective, this is not very good because we cannot be really caching all the </w:t>
-      </w:r>
-      <w:proofErr w:type="spellStart"/>
-      <w:r>
-        <w:rPr>
-          <w:lang w:val="en-IN"/>
-        </w:rPr>
-        <w:t>css</w:t>
-      </w:r>
-      <w:proofErr w:type="spellEnd"/>
-      <w:r>
-        <w:rPr>
-          <w:lang w:val="en-IN"/>
-        </w:rPr>
-        <w:t xml:space="preserve"> files here.</w:t>
-      </w:r>
-      <w:r>
-        <w:rPr>
-          <w:lang w:val="en-IN"/>
-        </w:rPr>
-        <w:t xml:space="preserve"> </w:t>
-      </w:r>
-      <w:r>
-        <w:rPr>
-          <w:lang w:val="en-IN"/>
-        </w:rPr>
-        <w:t xml:space="preserve">Every time you are going to be loading that particular page, you also need to be pulling up all these </w:t>
-      </w:r>
-      <w:proofErr w:type="spellStart"/>
-      <w:r>
-        <w:rPr>
-          <w:lang w:val="en-IN"/>
-        </w:rPr>
-        <w:t>css</w:t>
-      </w:r>
-      <w:proofErr w:type="spellEnd"/>
-      <w:r>
-        <w:rPr>
-          <w:lang w:val="en-IN"/>
-        </w:rPr>
-        <w:t>.</w:t>
-      </w:r>
-      <w:r>
-        <w:rPr>
-          <w:lang w:val="en-IN"/>
-        </w:rPr>
-        <w:t xml:space="preserve"> </w:t>
-      </w:r>
-      <w:r>
-        <w:rPr>
-          <w:lang w:val="en-IN"/>
-        </w:rPr>
-        <w:t xml:space="preserve">And it's going to be very useful if you can extract all of this </w:t>
-      </w:r>
-      <w:proofErr w:type="spellStart"/>
-      <w:r>
-        <w:rPr>
-          <w:lang w:val="en-IN"/>
-        </w:rPr>
-        <w:t>css</w:t>
-      </w:r>
-      <w:proofErr w:type="spellEnd"/>
-      <w:r>
-        <w:rPr>
-          <w:lang w:val="en-IN"/>
-        </w:rPr>
-        <w:t xml:space="preserve"> into a separate file.</w:t>
-      </w:r>
-      <w:r>
-        <w:rPr>
-          <w:lang w:val="en-IN"/>
-        </w:rPr>
-        <w:t xml:space="preserve"> </w:t>
-      </w:r>
-      <w:r>
-        <w:rPr>
-          <w:lang w:val="en-IN"/>
-        </w:rPr>
-        <w:t xml:space="preserve">And this is exactly what is going to be done by this </w:t>
-      </w:r>
-      <w:proofErr w:type="spellStart"/>
-      <w:r>
-        <w:rPr>
-          <w:lang w:val="en-IN"/>
-        </w:rPr>
-        <w:t>plugin</w:t>
-      </w:r>
-      <w:proofErr w:type="spellEnd"/>
-      <w:r>
-        <w:rPr>
-          <w:lang w:val="en-IN"/>
-        </w:rPr>
-        <w:t>.</w:t>
-      </w:r>
-      <w:r>
-        <w:rPr>
-          <w:lang w:val="en-IN"/>
-        </w:rPr>
-        <w:t xml:space="preserve"> </w:t>
-      </w:r>
-      <w:r>
-        <w:rPr>
-          <w:lang w:val="en-IN"/>
-        </w:rPr>
-        <w:t xml:space="preserve">Now, once you apply this </w:t>
-      </w:r>
-      <w:proofErr w:type="spellStart"/>
-      <w:r>
-        <w:rPr>
-          <w:lang w:val="en-IN"/>
-        </w:rPr>
-        <w:t>plugin</w:t>
-      </w:r>
-      <w:proofErr w:type="spellEnd"/>
-      <w:r>
-        <w:rPr>
-          <w:lang w:val="en-IN"/>
-        </w:rPr>
-        <w:t>, we are going to be having another file created i.e. bundle.css and that can be loaded into our</w:t>
-      </w:r>
-      <w:r>
-        <w:rPr>
-          <w:lang w:val="en-IN"/>
-        </w:rPr>
-        <w:t xml:space="preserve"> </w:t>
-      </w:r>
-      <w:r>
-        <w:rPr>
-          <w:lang w:val="en-IN"/>
-        </w:rPr>
-        <w:t>HTML)</w:t>
-      </w:r>
-    </w:p>
-    <w:p>
-      <w:pPr>
-        <w:rPr>
-          <w:lang w:val="en-IN"/>
-        </w:rPr>
-      </w:pPr>
-      <w:r>
-        <w:rPr>
-          <w:lang w:val="en-IN"/>
-        </w:rPr>
-        <w:t xml:space="preserve">Study about loaders and </w:t>
-      </w:r>
-      <w:proofErr w:type="spellStart"/>
-      <w:r>
-        <w:rPr>
-          <w:lang w:val="en-IN"/>
-        </w:rPr>
-        <w:t>plugins</w:t>
-      </w:r>
-      <w:proofErr w:type="spellEnd"/>
-      <w:r>
-        <w:rPr>
-          <w:lang w:val="en-IN"/>
-        </w:rPr>
-        <w:t xml:space="preserve"> from this link</w:t>
-      </w:r>
-    </w:p>
-    <w:p>
-      <w:pPr>
-        <w:rPr>
-          <w:lang w:val="en-IN"/>
-        </w:rPr>
-      </w:pPr>
-      <w:r>
-        <w:rPr>
-          <w:lang w:val="en-IN"/>
-        </w:rPr>
-        <w:t>https://imranhsayed.medium.com/webpack-loaders-and-plugins-e13f79fe6b32</w:t>
-      </w:r>
-    </w:p>
-    <w:p>
-      <w:pPr>
-        <w:rPr>
-          <w:lang w:val="en-IN"/>
-        </w:rPr>
-      </w:pPr>
-    </w:p>
-    <w:p>
-      <w:pPr>
-        <w:rPr>
-          <w:lang w:val="en-IN"/>
-        </w:rPr>
-      </w:pPr>
+      <w:r>
+        <w:rPr>
+          <w:lang w:val="en-IN"/>
+        </w:rPr>
+        <w:t xml:space="preserve"> to share your node libraries for which the exposed module depends on to run.</w:t>
+      </w:r>
+    </w:p>
+    <w:p>
+      <w:pPr>
+        <w:rPr>
+          <w:lang w:val="en-IN"/>
+        </w:rPr>
+      </w:pPr>
+      <w:r>
+        <w:rPr>
+          <w:lang w:val="en-IN"/>
+        </w:rPr>
+        <w:t>S</w:t>
+      </w:r>
+      <w:r>
+        <w:rPr>
+          <w:lang w:val="en-IN"/>
+        </w:rPr>
+        <w:t>ingleton: Allows only a single version of the shared module in the shared scope. This means at every instance, only one version of the package will be loaded on the page.</w:t>
+      </w:r>
+    </w:p>
+    <w:p>
+      <w:pPr>
+        <w:rPr>
+          <w:lang w:val="en-IN"/>
+        </w:rPr>
+      </w:pPr>
+      <w:r>
+        <w:rPr>
+          <w:lang w:val="en-IN"/>
+        </w:rPr>
+        <w:t>----------------------------------------------------------------------------------------------------------------------------------------</w:t>
+      </w:r>
     </w:p>
     <w:p>
       <w:pPr>
@@ -1267,6 +1919,7 @@
         <w:rPr>
           <w:lang w:val="en-IN"/>
         </w:rPr>
+        <w:lastRenderedPageBreak/>
         <w:t xml:space="preserve">Some </w:t>
       </w:r>
       <w:proofErr w:type="gramStart"/>
@@ -1427,7 +2080,6 @@
         <w:rPr>
           <w:lang w:val="en-IN"/>
         </w:rPr>
-        <w:lastRenderedPageBreak/>
         <w:t xml:space="preserve">Important modules in </w:t>
       </w:r>
       <w:proofErr w:type="spellStart"/>
@@ -1556,6 +2208,127 @@
     </w:sectPr>
   </w:body>
 </w:document>
+</file>
+
+<file path=word/numbering.xml><?xml version="1.0" encoding="utf-8"?>
+<w:numbering xmlns:ve="http://schemas.openxmlformats.org/markup-compatibility/2006" xmlns:o="urn:schemas-microsoft-com:office:office" xmlns:r="http://schemas.openxmlformats.org/officeDocument/2006/relationships" xmlns:m="http://schemas.openxmlformats.org/officeDocument/2006/math" xmlns:v="urn:schemas-microsoft-com:vml" xmlns:wp="http://schemas.openxmlformats.org/drawingml/2006/wordprocessingDrawing" xmlns:w10="urn:schemas-microsoft-com:office:word" xmlns:w="http://schemas.openxmlformats.org/wordprocessingml/2006/main" xmlns:wne="http://schemas.microsoft.com/office/word/2006/wordml">
+  <w:abstractNum w:abstractNumId="0">
+    <w:nsid w:val="40787E8A"/>
+    <w:multiLevelType w:val="hybridMultilevel"/>
+    <w:tmpl w:val="7C7C1C9C"/>
+    <w:lvl w:ilvl="0" w:tplc="04090001">
+      <w:start w:val="1"/>
+      <w:numFmt w:val="bullet"/>
+      <w:lvlText w:val=""/>
+      <w:lvlJc w:val="left"/>
+      <w:pPr>
+        <w:ind w:left="720" w:hanging="360"/>
+      </w:pPr>
+      <w:rPr>
+        <w:rFonts w:ascii="Symbol" w:hAnsi="Symbol" w:hint="default"/>
+      </w:rPr>
+    </w:lvl>
+    <w:lvl w:ilvl="1" w:tplc="04090003" w:tentative="1">
+      <w:start w:val="1"/>
+      <w:numFmt w:val="bullet"/>
+      <w:lvlText w:val="o"/>
+      <w:lvlJc w:val="left"/>
+      <w:pPr>
+        <w:ind w:left="1440" w:hanging="360"/>
+      </w:pPr>
+      <w:rPr>
+        <w:rFonts w:ascii="Courier New" w:hAnsi="Courier New" w:cs="Courier New" w:hint="default"/>
+      </w:rPr>
+    </w:lvl>
+    <w:lvl w:ilvl="2" w:tplc="04090005" w:tentative="1">
+      <w:start w:val="1"/>
+      <w:numFmt w:val="bullet"/>
+      <w:lvlText w:val=""/>
+      <w:lvlJc w:val="left"/>
+      <w:pPr>
+        <w:ind w:left="2160" w:hanging="360"/>
+      </w:pPr>
+      <w:rPr>
+        <w:rFonts w:ascii="Wingdings" w:hAnsi="Wingdings" w:hint="default"/>
+      </w:rPr>
+    </w:lvl>
+    <w:lvl w:ilvl="3" w:tplc="04090001" w:tentative="1">
+      <w:start w:val="1"/>
+      <w:numFmt w:val="bullet"/>
+      <w:lvlText w:val=""/>
+      <w:lvlJc w:val="left"/>
+      <w:pPr>
+        <w:ind w:left="2880" w:hanging="360"/>
+      </w:pPr>
+      <w:rPr>
+        <w:rFonts w:ascii="Symbol" w:hAnsi="Symbol" w:hint="default"/>
+      </w:rPr>
+    </w:lvl>
+    <w:lvl w:ilvl="4" w:tplc="04090003" w:tentative="1">
+      <w:start w:val="1"/>
+      <w:numFmt w:val="bullet"/>
+      <w:lvlText w:val="o"/>
+      <w:lvlJc w:val="left"/>
+      <w:pPr>
+        <w:ind w:left="3600" w:hanging="360"/>
+      </w:pPr>
+      <w:rPr>
+        <w:rFonts w:ascii="Courier New" w:hAnsi="Courier New" w:cs="Courier New" w:hint="default"/>
+      </w:rPr>
+    </w:lvl>
+    <w:lvl w:ilvl="5" w:tplc="04090005" w:tentative="1">
+      <w:start w:val="1"/>
+      <w:numFmt w:val="bullet"/>
+      <w:lvlText w:val=""/>
+      <w:lvlJc w:val="left"/>
+      <w:pPr>
+        <w:ind w:left="4320" w:hanging="360"/>
+      </w:pPr>
+      <w:rPr>
+        <w:rFonts w:ascii="Wingdings" w:hAnsi="Wingdings" w:hint="default"/>
+      </w:rPr>
+    </w:lvl>
+    <w:lvl w:ilvl="6" w:tplc="04090001" w:tentative="1">
+      <w:start w:val="1"/>
+      <w:numFmt w:val="bullet"/>
+      <w:lvlText w:val=""/>
+      <w:lvlJc w:val="left"/>
+      <w:pPr>
+        <w:ind w:left="5040" w:hanging="360"/>
+      </w:pPr>
+      <w:rPr>
+        <w:rFonts w:ascii="Symbol" w:hAnsi="Symbol" w:hint="default"/>
+      </w:rPr>
+    </w:lvl>
+    <w:lvl w:ilvl="7" w:tplc="04090003" w:tentative="1">
+      <w:start w:val="1"/>
+      <w:numFmt w:val="bullet"/>
+      <w:lvlText w:val="o"/>
+      <w:lvlJc w:val="left"/>
+      <w:pPr>
+        <w:ind w:left="5760" w:hanging="360"/>
+      </w:pPr>
+      <w:rPr>
+        <w:rFonts w:ascii="Courier New" w:hAnsi="Courier New" w:cs="Courier New" w:hint="default"/>
+      </w:rPr>
+    </w:lvl>
+    <w:lvl w:ilvl="8" w:tplc="04090005" w:tentative="1">
+      <w:start w:val="1"/>
+      <w:numFmt w:val="bullet"/>
+      <w:lvlText w:val=""/>
+      <w:lvlJc w:val="left"/>
+      <w:pPr>
+        <w:ind w:left="6480" w:hanging="360"/>
+      </w:pPr>
+      <w:rPr>
+        <w:rFonts w:ascii="Wingdings" w:hAnsi="Wingdings" w:hint="default"/>
+      </w:rPr>
+    </w:lvl>
+  </w:abstractNum>
+  <w:num w:numId="1">
+    <w:abstractNumId w:val="0"/>
+  </w:num>
+</w:numbering>
 </file>
 
 <file path=word/styles.xml><?xml version="1.0" encoding="utf-8"?>
@@ -1722,6 +2495,7 @@
   <w:style w:type="character" w:default="1" w:styleId="DefaultParagraphFont">
     <w:name w:val="Default Paragraph Font"/>
     <w:uiPriority w:val="1"/>
+    <w:semiHidden/>
     <w:unhideWhenUsed/>
   </w:style>
   <w:style w:type="table" w:default="1" w:styleId="TableNormal">
@@ -1745,6 +2519,28 @@
     <w:uiPriority w:val="99"/>
     <w:semiHidden/>
     <w:unhideWhenUsed/>
+  </w:style>
+  <w:style w:type="paragraph" w:styleId="ListParagraph">
+    <w:name w:val="List Paragraph"/>
+    <w:basedOn w:val="Normal"/>
+    <w:uiPriority w:val="34"/>
+    <w:qFormat/>
+    <w:rsid w:val="000603AC"/>
+    <w:pPr>
+      <w:ind w:left="720"/>
+      <w:contextualSpacing/>
+    </w:pPr>
+  </w:style>
+  <w:style w:type="character" w:styleId="Hyperlink">
+    <w:name w:val="Hyperlink"/>
+    <w:basedOn w:val="DefaultParagraphFont"/>
+    <w:uiPriority w:val="99"/>
+    <w:unhideWhenUsed/>
+    <w:rsid w:val="00460D27"/>
+    <w:rPr>
+      <w:color w:val="0000FF" w:themeColor="hyperlink"/>
+      <w:u w:val="single"/>
+    </w:rPr>
   </w:style>
 </w:styles>
 </file>

</xml_diff>